<commit_message>
eddy losses are investigated, to avoid eddy losses on the shaft, we
we keep the Rx coil 20mm away from the shaft
</commit_message>
<xml_diff>
--- a/Project-1/Report/Report.docx
+++ b/Project-1/Report/Report.docx
@@ -504,10 +504,7 @@
         <w:t xml:space="preserve">In this project, </w:t>
       </w:r>
       <w:r>
-        <w:t>coaxial</w:t>
-      </w:r>
-      <w:r>
-        <w:t xml:space="preserve"> structured</w:t>
+        <w:t>coaxial structured</w:t>
       </w:r>
       <w:r>
         <w:t xml:space="preserve"> contactless slip ring</w:t>
@@ -516,10 +513,7 @@
         <w:t xml:space="preserve"> (CSR), </w:t>
       </w:r>
       <w:r>
-        <w:t xml:space="preserve">shown in </w:t>
-      </w:r>
-      <w:r>
-        <w:t>figure 1</w:t>
+        <w:t>shown in figure 1</w:t>
       </w:r>
       <w:r>
         <w:t>, will be investigated analytically and by FEA.  CSRs are used to energize rotating systems such as robot arm</w:t>
@@ -643,25 +637,35 @@
       <w:r>
         <w:t xml:space="preserve">Figure </w:t>
       </w:r>
-      <w:fldSimple w:instr=" SEQ Figure \* ARABIC ">
-        <w:r>
-          <w:rPr>
-            <w:noProof/>
-          </w:rPr>
-          <w:t>1</w:t>
-        </w:r>
-      </w:fldSimple>
+      <w:r>
+        <w:fldChar w:fldCharType="begin"/>
+      </w:r>
+      <w:r>
+        <w:instrText xml:space="preserve"> SEQ Figure \* ARABIC </w:instrText>
+      </w:r>
+      <w:r>
+        <w:fldChar w:fldCharType="separate"/>
+      </w:r>
       <w:r>
         <w:rPr>
           <w:noProof/>
         </w:rPr>
+        <w:t>1</w:t>
+      </w:r>
+      <w:r>
+        <w:rPr>
+          <w:noProof/>
+        </w:rPr>
+        <w:fldChar w:fldCharType="end"/>
+      </w:r>
+      <w:r>
+        <w:rPr>
+          <w:noProof/>
+        </w:rPr>
         <w:t xml:space="preserve"> </w:t>
       </w:r>
       <w:r>
-        <w:t>Coaxial</w:t>
-      </w:r>
-      <w:r>
-        <w:t xml:space="preserve"> Structured Contactless</w:t>
+        <w:t>Coaxial Structured Contactless</w:t>
       </w:r>
       <w:r>
         <w:t xml:space="preserve"> Slip Ring</w:t>
@@ -718,14 +722,27 @@
       <w:r>
         <w:t xml:space="preserve">Table </w:t>
       </w:r>
-      <w:fldSimple w:instr=" SEQ Table \* ARABIC ">
-        <w:r>
-          <w:rPr>
-            <w:noProof/>
-          </w:rPr>
-          <w:t>1</w:t>
-        </w:r>
-      </w:fldSimple>
+      <w:r>
+        <w:fldChar w:fldCharType="begin"/>
+      </w:r>
+      <w:r>
+        <w:instrText xml:space="preserve"> SEQ Table \* ARABIC </w:instrText>
+      </w:r>
+      <w:r>
+        <w:fldChar w:fldCharType="separate"/>
+      </w:r>
+      <w:r>
+        <w:rPr>
+          <w:noProof/>
+        </w:rPr>
+        <w:t>1</w:t>
+      </w:r>
+      <w:r>
+        <w:rPr>
+          <w:noProof/>
+        </w:rPr>
+        <w:fldChar w:fldCharType="end"/>
+      </w:r>
       <w:bookmarkEnd w:id="1"/>
       <w:r>
         <w:t xml:space="preserve"> : </w:t>
@@ -1128,13 +1145,7 @@
         </w:rPr>
       </w:pPr>
       <w:r>
-        <w:t xml:space="preserve">2d z-symmetric model of coaxial contactless slip ring and its parametric dimension are given in </w:t>
-      </w:r>
-      <w:r>
-        <w:t>figure 2</w:t>
-      </w:r>
-      <w:r>
-        <w:t xml:space="preserve">.  </w:t>
+        <w:t xml:space="preserve">2d z-symmetric model of coaxial contactless slip ring and its parametric dimension are given in figure 2.  </w:t>
       </w:r>
     </w:p>
     <w:p>
@@ -1262,16 +1273,7 @@
         </w:numPr>
       </w:pPr>
       <w:r>
-        <w:t xml:space="preserve">                                   </w:t>
-      </w:r>
-      <w:r>
-        <w:t xml:space="preserve">                              </w:t>
-      </w:r>
-      <w:r>
-        <w:t>(</w:t>
-      </w:r>
-      <w:r>
-        <w:t>b)</w:t>
+        <w:t xml:space="preserve">                                                                 (b)</w:t>
       </w:r>
     </w:p>
     <w:p>
@@ -1282,14 +1284,27 @@
       <w:r>
         <w:t xml:space="preserve">Figure </w:t>
       </w:r>
-      <w:fldSimple w:instr=" SEQ Figure \* ARABIC ">
-        <w:r>
-          <w:rPr>
-            <w:noProof/>
-          </w:rPr>
-          <w:t>2</w:t>
-        </w:r>
-      </w:fldSimple>
+      <w:r>
+        <w:fldChar w:fldCharType="begin"/>
+      </w:r>
+      <w:r>
+        <w:instrText xml:space="preserve"> SEQ Figure \* ARABIC </w:instrText>
+      </w:r>
+      <w:r>
+        <w:fldChar w:fldCharType="separate"/>
+      </w:r>
+      <w:r>
+        <w:rPr>
+          <w:noProof/>
+        </w:rPr>
+        <w:t>2</w:t>
+      </w:r>
+      <w:r>
+        <w:rPr>
+          <w:noProof/>
+        </w:rPr>
+        <w:fldChar w:fldCharType="end"/>
+      </w:r>
       <w:r>
         <w:t xml:space="preserve"> </w:t>
       </w:r>
@@ -1300,13 +1315,7 @@
         <w:t>oaxial contactless slip ring</w:t>
       </w:r>
       <w:r>
-        <w:t xml:space="preserve">.  a) </w:t>
-      </w:r>
-      <w:r>
-        <w:t>2d z-symmetric model</w:t>
-      </w:r>
-      <w:r>
-        <w:t>. b) Parametric dimensions. [2]</w:t>
+        <w:t>.  a) 2d z-symmetric model. b) Parametric dimensions. [2]</w:t>
       </w:r>
     </w:p>
     <w:p/>
@@ -1713,13 +1722,7 @@
                       <w:rPr>
                         <w:rFonts w:ascii="Cambria Math" w:hAnsi="Cambria Math"/>
                       </w:rPr>
-                      <m:t>g</m:t>
-                    </m:r>
-                    <m:r>
-                      <w:rPr>
-                        <w:rFonts w:ascii="Cambria Math" w:hAnsi="Cambria Math"/>
-                      </w:rPr>
-                      <m:t>2</m:t>
+                      <m:t>g2</m:t>
                     </m:r>
                   </m:sub>
                 </m:sSub>
@@ -2018,12 +2021,38 @@
                     </m:r>
                   </m:e>
                   <m:sub>
-                    <m:r>
-                      <w:rPr>
-                        <w:rFonts w:ascii="Cambria Math" w:hAnsi="Cambria Math"/>
-                      </w:rPr>
-                      <m:t>ip</m:t>
-                    </m:r>
+                    <m:sSub>
+                      <m:sSubPr>
+                        <m:ctrlPr>
+                          <w:rPr>
+                            <w:rFonts w:ascii="Cambria Math" w:hAnsi="Cambria Math"/>
+                            <w:i/>
+                          </w:rPr>
+                        </m:ctrlPr>
+                      </m:sSubPr>
+                      <m:e>
+                        <m:r>
+                          <w:rPr>
+                            <w:rFonts w:ascii="Cambria Math" w:hAnsi="Cambria Math"/>
+                          </w:rPr>
+                          <m:t>L</m:t>
+                        </m:r>
+                      </m:e>
+                      <m:sub>
+                        <m:r>
+                          <w:rPr>
+                            <w:rFonts w:ascii="Cambria Math" w:hAnsi="Cambria Math"/>
+                          </w:rPr>
+                          <m:t>T</m:t>
+                        </m:r>
+                        <m:r>
+                          <w:rPr>
+                            <w:rFonts w:ascii="Cambria Math" w:hAnsi="Cambria Math"/>
+                          </w:rPr>
+                          <m:t>x</m:t>
+                        </m:r>
+                      </m:sub>
+                    </m:sSub>
                   </m:sub>
                 </m:sSub>
               </m:oMath>
@@ -2238,12 +2267,32 @@
                     </m:r>
                   </m:e>
                   <m:sub>
-                    <m:r>
-                      <w:rPr>
-                        <w:rFonts w:ascii="Cambria Math" w:hAnsi="Cambria Math"/>
-                      </w:rPr>
-                      <m:t>is</m:t>
-                    </m:r>
+                    <m:sSub>
+                      <m:sSubPr>
+                        <m:ctrlPr>
+                          <w:rPr>
+                            <w:rFonts w:ascii="Cambria Math" w:hAnsi="Cambria Math"/>
+                            <w:i/>
+                          </w:rPr>
+                        </m:ctrlPr>
+                      </m:sSubPr>
+                      <m:e>
+                        <m:r>
+                          <w:rPr>
+                            <w:rFonts w:ascii="Cambria Math" w:hAnsi="Cambria Math"/>
+                          </w:rPr>
+                          <m:t>L</m:t>
+                        </m:r>
+                      </m:e>
+                      <m:sub>
+                        <m:r>
+                          <w:rPr>
+                            <w:rFonts w:ascii="Cambria Math" w:hAnsi="Cambria Math"/>
+                          </w:rPr>
+                          <m:t>Rx</m:t>
+                        </m:r>
+                      </m:sub>
+                    </m:sSub>
                   </m:sub>
                 </m:sSub>
               </m:oMath>
@@ -2428,8 +2477,1125 @@
       <w:pPr>
         <w:jc w:val="both"/>
       </w:pPr>
-      <w:bookmarkStart w:id="2" w:name="_GoBack"/>
+    </w:p>
+    <w:p>
+      <w:pPr>
+        <w:jc w:val="both"/>
+      </w:pPr>
+    </w:p>
+    <w:p>
+      <w:pPr>
+        <w:jc w:val="both"/>
+      </w:pPr>
+      <w:r>
+        <w:t xml:space="preserve">The inductances can be calculated using the reluctances and turns </w:t>
+      </w:r>
+      <w:proofErr w:type="gramStart"/>
+      <w:r>
+        <w:t>ratio  as</w:t>
+      </w:r>
+      <w:proofErr w:type="gramEnd"/>
+      <w:r>
+        <w:t xml:space="preserve"> given in </w:t>
+      </w:r>
+    </w:p>
+    <w:p>
+      <w:pPr>
+        <w:jc w:val="both"/>
+      </w:pPr>
+      <w:r>
+        <w:lastRenderedPageBreak/>
+        <w:t xml:space="preserve">The inductances can be calculated using the reluctances and turns </w:t>
+      </w:r>
+      <w:proofErr w:type="gramStart"/>
+      <w:r>
+        <w:t>ratio  as</w:t>
+      </w:r>
+      <w:proofErr w:type="gramEnd"/>
+      <w:r>
+        <w:t xml:space="preserve"> given in</w:t>
+      </w:r>
+      <w:r>
+        <w:t xml:space="preserve"> </w:t>
+      </w:r>
+      <w:r>
+        <w:fldChar w:fldCharType="begin"/>
+      </w:r>
+      <w:r>
+        <w:instrText xml:space="preserve"> REF _Ref101120109 \h </w:instrText>
+      </w:r>
+      <w:r>
+        <w:fldChar w:fldCharType="separate"/>
+      </w:r>
+      <w:r>
+        <w:t xml:space="preserve">Table </w:t>
+      </w:r>
+      <w:r>
+        <w:rPr>
+          <w:noProof/>
+        </w:rPr>
+        <w:t>2</w:t>
+      </w:r>
+      <w:r>
+        <w:fldChar w:fldCharType="end"/>
+      </w:r>
+      <w:r>
+        <w:t>.</w:t>
+      </w:r>
+    </w:p>
+    <w:tbl>
+      <w:tblPr>
+        <w:tblStyle w:val="TableGrid"/>
+        <w:tblpPr w:leftFromText="180" w:rightFromText="180" w:vertAnchor="text" w:horzAnchor="margin" w:tblpXSpec="center" w:tblpY="318"/>
+        <w:tblW w:w="0" w:type="auto"/>
+        <w:tblLook w:val="04A0" w:firstRow="1" w:lastRow="0" w:firstColumn="1" w:lastColumn="0" w:noHBand="0" w:noVBand="1"/>
+      </w:tblPr>
+      <w:tblGrid>
+        <w:gridCol w:w="1961"/>
+        <w:gridCol w:w="4194"/>
+      </w:tblGrid>
+      <w:tr>
+        <w:tc>
+          <w:tcPr>
+            <w:tcW w:w="1961" w:type="dxa"/>
+          </w:tcPr>
+          <w:p>
+            <w:pPr>
+              <w:jc w:val="both"/>
+              <w:rPr>
+                <w:b/>
+              </w:rPr>
+            </w:pPr>
+            <w:r>
+              <w:rPr>
+                <w:b/>
+              </w:rPr>
+              <w:t>Inductance</w:t>
+            </w:r>
+          </w:p>
+        </w:tc>
+        <w:tc>
+          <w:tcPr>
+            <w:tcW w:w="4194" w:type="dxa"/>
+          </w:tcPr>
+          <w:p>
+            <w:pPr>
+              <w:jc w:val="both"/>
+              <w:rPr>
+                <w:b/>
+              </w:rPr>
+            </w:pPr>
+            <w:r>
+              <w:rPr>
+                <w:b/>
+              </w:rPr>
+              <w:t>Inductance</w:t>
+            </w:r>
+          </w:p>
+        </w:tc>
+      </w:tr>
+      <w:tr>
+        <w:trPr>
+          <w:trHeight w:val="836"/>
+        </w:trPr>
+        <w:tc>
+          <w:tcPr>
+            <w:tcW w:w="1961" w:type="dxa"/>
+          </w:tcPr>
+          <w:p>
+            <w:pPr>
+              <w:jc w:val="both"/>
+            </w:pPr>
+            <m:oMathPara>
+              <m:oMath>
+                <m:sSub>
+                  <m:sSubPr>
+                    <m:ctrlPr>
+                      <w:rPr>
+                        <w:rFonts w:ascii="Cambria Math" w:hAnsi="Cambria Math"/>
+                        <w:i/>
+                      </w:rPr>
+                    </m:ctrlPr>
+                  </m:sSubPr>
+                  <m:e>
+                    <m:r>
+                      <w:rPr>
+                        <w:rFonts w:ascii="Cambria Math" w:hAnsi="Cambria Math"/>
+                      </w:rPr>
+                      <m:t>L</m:t>
+                    </m:r>
+                  </m:e>
+                  <m:sub>
+                    <m:r>
+                      <w:rPr>
+                        <w:rFonts w:ascii="Cambria Math" w:hAnsi="Cambria Math"/>
+                      </w:rPr>
+                      <m:t>Tx</m:t>
+                    </m:r>
+                  </m:sub>
+                </m:sSub>
+              </m:oMath>
+            </m:oMathPara>
+          </w:p>
+        </w:tc>
+        <w:tc>
+          <w:tcPr>
+            <w:tcW w:w="4194" w:type="dxa"/>
+          </w:tcPr>
+          <w:p>
+            <w:pPr>
+              <w:jc w:val="both"/>
+            </w:pPr>
+            <m:oMathPara>
+              <m:oMath>
+                <m:sSubSup>
+                  <m:sSubSupPr>
+                    <m:ctrlPr>
+                      <w:rPr>
+                        <w:rFonts w:ascii="Cambria Math" w:hAnsi="Cambria Math"/>
+                        <w:i/>
+                      </w:rPr>
+                    </m:ctrlPr>
+                  </m:sSubSupPr>
+                  <m:e>
+                    <m:r>
+                      <w:rPr>
+                        <w:rFonts w:ascii="Cambria Math" w:hAnsi="Cambria Math"/>
+                      </w:rPr>
+                      <m:t>N</m:t>
+                    </m:r>
+                  </m:e>
+                  <m:sub>
+                    <m:r>
+                      <w:rPr>
+                        <w:rFonts w:ascii="Cambria Math" w:hAnsi="Cambria Math"/>
+                      </w:rPr>
+                      <m:t>TX</m:t>
+                    </m:r>
+                  </m:sub>
+                  <m:sup>
+                    <m:r>
+                      <w:rPr>
+                        <w:rFonts w:ascii="Cambria Math" w:hAnsi="Cambria Math"/>
+                      </w:rPr>
+                      <m:t>2</m:t>
+                    </m:r>
+                  </m:sup>
+                </m:sSubSup>
+                <m:r>
+                  <w:rPr>
+                    <w:rFonts w:ascii="Cambria Math" w:hAnsi="Cambria Math"/>
+                  </w:rPr>
+                  <m:t xml:space="preserve"> (</m:t>
+                </m:r>
+                <m:f>
+                  <m:fPr>
+                    <m:ctrlPr>
+                      <w:rPr>
+                        <w:rFonts w:ascii="Cambria Math" w:hAnsi="Cambria Math"/>
+                        <w:i/>
+                      </w:rPr>
+                    </m:ctrlPr>
+                  </m:fPr>
+                  <m:num>
+                    <m:r>
+                      <w:rPr>
+                        <w:rFonts w:ascii="Cambria Math" w:hAnsi="Cambria Math"/>
+                      </w:rPr>
+                      <m:t>1</m:t>
+                    </m:r>
+                  </m:num>
+                  <m:den>
+                    <m:sSub>
+                      <m:sSubPr>
+                        <m:ctrlPr>
+                          <w:rPr>
+                            <w:rFonts w:ascii="Cambria Math" w:hAnsi="Cambria Math"/>
+                            <w:i/>
+                          </w:rPr>
+                        </m:ctrlPr>
+                      </m:sSubPr>
+                      <m:e>
+                        <m:r>
+                          <w:rPr>
+                            <w:rFonts w:ascii="Cambria Math" w:hAnsi="Cambria Math"/>
+                          </w:rPr>
+                          <m:t>R</m:t>
+                        </m:r>
+                      </m:e>
+                      <m:sub>
+                        <m:r>
+                          <w:rPr>
+                            <w:rFonts w:ascii="Cambria Math" w:hAnsi="Cambria Math"/>
+                          </w:rPr>
+                          <m:t>g1</m:t>
+                        </m:r>
+                      </m:sub>
+                    </m:sSub>
+                    <m:r>
+                      <w:rPr>
+                        <w:rFonts w:ascii="Cambria Math" w:hAnsi="Cambria Math"/>
+                      </w:rPr>
+                      <m:t>+</m:t>
+                    </m:r>
+                    <m:sSub>
+                      <m:sSubPr>
+                        <m:ctrlPr>
+                          <w:rPr>
+                            <w:rFonts w:ascii="Cambria Math" w:hAnsi="Cambria Math"/>
+                            <w:i/>
+                          </w:rPr>
+                        </m:ctrlPr>
+                      </m:sSubPr>
+                      <m:e>
+                        <m:r>
+                          <w:rPr>
+                            <w:rFonts w:ascii="Cambria Math" w:hAnsi="Cambria Math"/>
+                          </w:rPr>
+                          <m:t>R</m:t>
+                        </m:r>
+                      </m:e>
+                      <m:sub>
+                        <m:r>
+                          <w:rPr>
+                            <w:rFonts w:ascii="Cambria Math" w:hAnsi="Cambria Math"/>
+                          </w:rPr>
+                          <m:t>g2</m:t>
+                        </m:r>
+                      </m:sub>
+                    </m:sSub>
+                  </m:den>
+                </m:f>
+                <m:r>
+                  <w:rPr>
+                    <w:rFonts w:ascii="Cambria Math" w:hAnsi="Cambria Math"/>
+                  </w:rPr>
+                  <m:t>+</m:t>
+                </m:r>
+                <m:f>
+                  <m:fPr>
+                    <m:ctrlPr>
+                      <w:rPr>
+                        <w:rFonts w:ascii="Cambria Math" w:hAnsi="Cambria Math"/>
+                        <w:i/>
+                      </w:rPr>
+                    </m:ctrlPr>
+                  </m:fPr>
+                  <m:num>
+                    <m:r>
+                      <w:rPr>
+                        <w:rFonts w:ascii="Cambria Math" w:hAnsi="Cambria Math"/>
+                      </w:rPr>
+                      <m:t>1</m:t>
+                    </m:r>
+                  </m:num>
+                  <m:den>
+                    <m:sSub>
+                      <m:sSubPr>
+                        <m:ctrlPr>
+                          <w:rPr>
+                            <w:rFonts w:ascii="Cambria Math" w:hAnsi="Cambria Math"/>
+                            <w:i/>
+                          </w:rPr>
+                        </m:ctrlPr>
+                      </m:sSubPr>
+                      <m:e>
+                        <m:r>
+                          <w:rPr>
+                            <w:rFonts w:ascii="Cambria Math" w:hAnsi="Cambria Math"/>
+                          </w:rPr>
+                          <m:t>R</m:t>
+                        </m:r>
+                      </m:e>
+                      <m:sub>
+                        <m:sSub>
+                          <m:sSubPr>
+                            <m:ctrlPr>
+                              <w:rPr>
+                                <w:rFonts w:ascii="Cambria Math" w:hAnsi="Cambria Math"/>
+                                <w:i/>
+                              </w:rPr>
+                            </m:ctrlPr>
+                          </m:sSubPr>
+                          <m:e>
+                            <m:r>
+                              <w:rPr>
+                                <w:rFonts w:ascii="Cambria Math" w:hAnsi="Cambria Math"/>
+                              </w:rPr>
+                              <m:t>L</m:t>
+                            </m:r>
+                          </m:e>
+                          <m:sub>
+                            <m:r>
+                              <w:rPr>
+                                <w:rFonts w:ascii="Cambria Math" w:hAnsi="Cambria Math"/>
+                              </w:rPr>
+                              <m:t>Tx</m:t>
+                            </m:r>
+                          </m:sub>
+                        </m:sSub>
+                      </m:sub>
+                    </m:sSub>
+                  </m:den>
+                </m:f>
+                <m:r>
+                  <w:rPr>
+                    <w:rFonts w:ascii="Cambria Math" w:hAnsi="Cambria Math"/>
+                  </w:rPr>
+                  <m:t>+</m:t>
+                </m:r>
+                <m:f>
+                  <m:fPr>
+                    <m:ctrlPr>
+                      <w:rPr>
+                        <w:rFonts w:ascii="Cambria Math" w:hAnsi="Cambria Math"/>
+                        <w:i/>
+                      </w:rPr>
+                    </m:ctrlPr>
+                  </m:fPr>
+                  <m:num>
+                    <m:r>
+                      <w:rPr>
+                        <w:rFonts w:ascii="Cambria Math" w:hAnsi="Cambria Math"/>
+                      </w:rPr>
+                      <m:t>1</m:t>
+                    </m:r>
+                  </m:num>
+                  <m:den>
+                    <m:sSub>
+                      <m:sSubPr>
+                        <m:ctrlPr>
+                          <w:rPr>
+                            <w:rFonts w:ascii="Cambria Math" w:hAnsi="Cambria Math"/>
+                            <w:i/>
+                          </w:rPr>
+                        </m:ctrlPr>
+                      </m:sSubPr>
+                      <m:e>
+                        <m:r>
+                          <w:rPr>
+                            <w:rFonts w:ascii="Cambria Math" w:hAnsi="Cambria Math"/>
+                          </w:rPr>
+                          <m:t>R</m:t>
+                        </m:r>
+                      </m:e>
+                      <m:sub>
+                        <m:sSub>
+                          <m:sSubPr>
+                            <m:ctrlPr>
+                              <w:rPr>
+                                <w:rFonts w:ascii="Cambria Math" w:hAnsi="Cambria Math"/>
+                                <w:i/>
+                              </w:rPr>
+                            </m:ctrlPr>
+                          </m:sSubPr>
+                          <m:e>
+                            <m:r>
+                              <w:rPr>
+                                <w:rFonts w:ascii="Cambria Math" w:hAnsi="Cambria Math"/>
+                              </w:rPr>
+                              <m:t>L</m:t>
+                            </m:r>
+                          </m:e>
+                          <m:sub>
+                            <m:r>
+                              <w:rPr>
+                                <w:rFonts w:ascii="Cambria Math" w:hAnsi="Cambria Math"/>
+                              </w:rPr>
+                              <m:t>Rx</m:t>
+                            </m:r>
+                          </m:sub>
+                        </m:sSub>
+                      </m:sub>
+                    </m:sSub>
+                  </m:den>
+                </m:f>
+                <m:r>
+                  <w:rPr>
+                    <w:rFonts w:ascii="Cambria Math" w:hAnsi="Cambria Math"/>
+                  </w:rPr>
+                  <m:t>)</m:t>
+                </m:r>
+              </m:oMath>
+            </m:oMathPara>
+          </w:p>
+        </w:tc>
+      </w:tr>
+      <w:tr>
+        <w:trPr>
+          <w:trHeight w:val="863"/>
+        </w:trPr>
+        <w:tc>
+          <w:tcPr>
+            <w:tcW w:w="1961" w:type="dxa"/>
+          </w:tcPr>
+          <w:p>
+            <w:pPr>
+              <w:jc w:val="both"/>
+            </w:pPr>
+            <m:oMathPara>
+              <m:oMath>
+                <m:sSub>
+                  <m:sSubPr>
+                    <m:ctrlPr>
+                      <w:rPr>
+                        <w:rFonts w:ascii="Cambria Math" w:hAnsi="Cambria Math"/>
+                        <w:i/>
+                      </w:rPr>
+                    </m:ctrlPr>
+                  </m:sSubPr>
+                  <m:e>
+                    <m:r>
+                      <w:rPr>
+                        <w:rFonts w:ascii="Cambria Math" w:hAnsi="Cambria Math"/>
+                      </w:rPr>
+                      <m:t>L</m:t>
+                    </m:r>
+                  </m:e>
+                  <m:sub>
+                    <m:r>
+                      <w:rPr>
+                        <w:rFonts w:ascii="Cambria Math" w:hAnsi="Cambria Math"/>
+                      </w:rPr>
+                      <m:t>Rx</m:t>
+                    </m:r>
+                  </m:sub>
+                </m:sSub>
+              </m:oMath>
+            </m:oMathPara>
+          </w:p>
+        </w:tc>
+        <w:tc>
+          <w:tcPr>
+            <w:tcW w:w="4194" w:type="dxa"/>
+          </w:tcPr>
+          <w:p>
+            <w:pPr>
+              <w:jc w:val="both"/>
+            </w:pPr>
+            <m:oMathPara>
+              <m:oMath>
+                <m:sSubSup>
+                  <m:sSubSupPr>
+                    <m:ctrlPr>
+                      <w:rPr>
+                        <w:rFonts w:ascii="Cambria Math" w:hAnsi="Cambria Math"/>
+                        <w:i/>
+                      </w:rPr>
+                    </m:ctrlPr>
+                  </m:sSubSupPr>
+                  <m:e>
+                    <m:r>
+                      <w:rPr>
+                        <w:rFonts w:ascii="Cambria Math" w:hAnsi="Cambria Math"/>
+                      </w:rPr>
+                      <m:t>N</m:t>
+                    </m:r>
+                  </m:e>
+                  <m:sub>
+                    <m:r>
+                      <w:rPr>
+                        <w:rFonts w:ascii="Cambria Math" w:hAnsi="Cambria Math"/>
+                      </w:rPr>
+                      <m:t>RX</m:t>
+                    </m:r>
+                  </m:sub>
+                  <m:sup>
+                    <m:r>
+                      <w:rPr>
+                        <w:rFonts w:ascii="Cambria Math" w:hAnsi="Cambria Math"/>
+                      </w:rPr>
+                      <m:t>2</m:t>
+                    </m:r>
+                  </m:sup>
+                </m:sSubSup>
+                <m:r>
+                  <w:rPr>
+                    <w:rFonts w:ascii="Cambria Math" w:hAnsi="Cambria Math"/>
+                  </w:rPr>
+                  <m:t xml:space="preserve"> (</m:t>
+                </m:r>
+                <m:f>
+                  <m:fPr>
+                    <m:ctrlPr>
+                      <w:rPr>
+                        <w:rFonts w:ascii="Cambria Math" w:hAnsi="Cambria Math"/>
+                        <w:i/>
+                      </w:rPr>
+                    </m:ctrlPr>
+                  </m:fPr>
+                  <m:num>
+                    <m:r>
+                      <w:rPr>
+                        <w:rFonts w:ascii="Cambria Math" w:hAnsi="Cambria Math"/>
+                      </w:rPr>
+                      <m:t>1</m:t>
+                    </m:r>
+                  </m:num>
+                  <m:den>
+                    <m:sSub>
+                      <m:sSubPr>
+                        <m:ctrlPr>
+                          <w:rPr>
+                            <w:rFonts w:ascii="Cambria Math" w:hAnsi="Cambria Math"/>
+                            <w:i/>
+                          </w:rPr>
+                        </m:ctrlPr>
+                      </m:sSubPr>
+                      <m:e>
+                        <m:r>
+                          <w:rPr>
+                            <w:rFonts w:ascii="Cambria Math" w:hAnsi="Cambria Math"/>
+                          </w:rPr>
+                          <m:t>R</m:t>
+                        </m:r>
+                      </m:e>
+                      <m:sub>
+                        <m:sSub>
+                          <m:sSubPr>
+                            <m:ctrlPr>
+                              <w:rPr>
+                                <w:rFonts w:ascii="Cambria Math" w:hAnsi="Cambria Math"/>
+                                <w:i/>
+                              </w:rPr>
+                            </m:ctrlPr>
+                          </m:sSubPr>
+                          <m:e>
+                            <m:r>
+                              <w:rPr>
+                                <w:rFonts w:ascii="Cambria Math" w:hAnsi="Cambria Math"/>
+                              </w:rPr>
+                              <m:t>L</m:t>
+                            </m:r>
+                          </m:e>
+                          <m:sub>
+                            <m:r>
+                              <w:rPr>
+                                <w:rFonts w:ascii="Cambria Math" w:hAnsi="Cambria Math"/>
+                              </w:rPr>
+                              <m:t>Tx</m:t>
+                            </m:r>
+                          </m:sub>
+                        </m:sSub>
+                      </m:sub>
+                    </m:sSub>
+                  </m:den>
+                </m:f>
+                <m:r>
+                  <w:rPr>
+                    <w:rFonts w:ascii="Cambria Math" w:hAnsi="Cambria Math"/>
+                  </w:rPr>
+                  <m:t>+</m:t>
+                </m:r>
+                <m:f>
+                  <m:fPr>
+                    <m:ctrlPr>
+                      <w:rPr>
+                        <w:rFonts w:ascii="Cambria Math" w:hAnsi="Cambria Math"/>
+                        <w:i/>
+                      </w:rPr>
+                    </m:ctrlPr>
+                  </m:fPr>
+                  <m:num>
+                    <m:r>
+                      <w:rPr>
+                        <w:rFonts w:ascii="Cambria Math" w:hAnsi="Cambria Math"/>
+                      </w:rPr>
+                      <m:t>1</m:t>
+                    </m:r>
+                  </m:num>
+                  <m:den>
+                    <m:sSub>
+                      <m:sSubPr>
+                        <m:ctrlPr>
+                          <w:rPr>
+                            <w:rFonts w:ascii="Cambria Math" w:hAnsi="Cambria Math"/>
+                            <w:i/>
+                          </w:rPr>
+                        </m:ctrlPr>
+                      </m:sSubPr>
+                      <m:e>
+                        <m:r>
+                          <w:rPr>
+                            <w:rFonts w:ascii="Cambria Math" w:hAnsi="Cambria Math"/>
+                          </w:rPr>
+                          <m:t>R</m:t>
+                        </m:r>
+                      </m:e>
+                      <m:sub>
+                        <m:r>
+                          <w:rPr>
+                            <w:rFonts w:ascii="Cambria Math" w:hAnsi="Cambria Math"/>
+                          </w:rPr>
+                          <m:t>g1</m:t>
+                        </m:r>
+                      </m:sub>
+                    </m:sSub>
+                    <m:r>
+                      <w:rPr>
+                        <w:rFonts w:ascii="Cambria Math" w:hAnsi="Cambria Math"/>
+                      </w:rPr>
+                      <m:t>+</m:t>
+                    </m:r>
+                    <m:sSub>
+                      <m:sSubPr>
+                        <m:ctrlPr>
+                          <w:rPr>
+                            <w:rFonts w:ascii="Cambria Math" w:hAnsi="Cambria Math"/>
+                            <w:i/>
+                          </w:rPr>
+                        </m:ctrlPr>
+                      </m:sSubPr>
+                      <m:e>
+                        <m:r>
+                          <w:rPr>
+                            <w:rFonts w:ascii="Cambria Math" w:hAnsi="Cambria Math"/>
+                          </w:rPr>
+                          <m:t>R</m:t>
+                        </m:r>
+                      </m:e>
+                      <m:sub>
+                        <m:r>
+                          <w:rPr>
+                            <w:rFonts w:ascii="Cambria Math" w:hAnsi="Cambria Math"/>
+                          </w:rPr>
+                          <m:t>g2</m:t>
+                        </m:r>
+                      </m:sub>
+                    </m:sSub>
+                  </m:den>
+                </m:f>
+                <m:r>
+                  <w:rPr>
+                    <w:rFonts w:ascii="Cambria Math" w:hAnsi="Cambria Math"/>
+                  </w:rPr>
+                  <m:t>+</m:t>
+                </m:r>
+                <m:f>
+                  <m:fPr>
+                    <m:ctrlPr>
+                      <w:rPr>
+                        <w:rFonts w:ascii="Cambria Math" w:hAnsi="Cambria Math"/>
+                        <w:i/>
+                      </w:rPr>
+                    </m:ctrlPr>
+                  </m:fPr>
+                  <m:num>
+                    <m:r>
+                      <w:rPr>
+                        <w:rFonts w:ascii="Cambria Math" w:hAnsi="Cambria Math"/>
+                      </w:rPr>
+                      <m:t>1</m:t>
+                    </m:r>
+                  </m:num>
+                  <m:den>
+                    <m:sSub>
+                      <m:sSubPr>
+                        <m:ctrlPr>
+                          <w:rPr>
+                            <w:rFonts w:ascii="Cambria Math" w:hAnsi="Cambria Math"/>
+                            <w:i/>
+                          </w:rPr>
+                        </m:ctrlPr>
+                      </m:sSubPr>
+                      <m:e>
+                        <m:r>
+                          <w:rPr>
+                            <w:rFonts w:ascii="Cambria Math" w:hAnsi="Cambria Math"/>
+                          </w:rPr>
+                          <m:t>R</m:t>
+                        </m:r>
+                      </m:e>
+                      <m:sub>
+                        <m:sSub>
+                          <m:sSubPr>
+                            <m:ctrlPr>
+                              <w:rPr>
+                                <w:rFonts w:ascii="Cambria Math" w:hAnsi="Cambria Math"/>
+                                <w:i/>
+                              </w:rPr>
+                            </m:ctrlPr>
+                          </m:sSubPr>
+                          <m:e>
+                            <m:r>
+                              <w:rPr>
+                                <w:rFonts w:ascii="Cambria Math" w:hAnsi="Cambria Math"/>
+                              </w:rPr>
+                              <m:t>L</m:t>
+                            </m:r>
+                          </m:e>
+                          <m:sub>
+                            <m:r>
+                              <w:rPr>
+                                <w:rFonts w:ascii="Cambria Math" w:hAnsi="Cambria Math"/>
+                              </w:rPr>
+                              <m:t>Rx</m:t>
+                            </m:r>
+                          </m:sub>
+                        </m:sSub>
+                      </m:sub>
+                    </m:sSub>
+                  </m:den>
+                </m:f>
+                <m:r>
+                  <w:rPr>
+                    <w:rFonts w:ascii="Cambria Math" w:hAnsi="Cambria Math"/>
+                  </w:rPr>
+                  <m:t>)</m:t>
+                </m:r>
+              </m:oMath>
+            </m:oMathPara>
+          </w:p>
+        </w:tc>
+      </w:tr>
+      <w:tr>
+        <w:trPr>
+          <w:trHeight w:val="1025"/>
+        </w:trPr>
+        <w:tc>
+          <w:tcPr>
+            <w:tcW w:w="1961" w:type="dxa"/>
+          </w:tcPr>
+          <w:p>
+            <w:pPr>
+              <w:jc w:val="both"/>
+            </w:pPr>
+            <m:oMathPara>
+              <m:oMath>
+                <m:r>
+                  <w:rPr>
+                    <w:rFonts w:ascii="Cambria Math" w:hAnsi="Cambria Math"/>
+                  </w:rPr>
+                  <m:t>M</m:t>
+                </m:r>
+              </m:oMath>
+            </m:oMathPara>
+          </w:p>
+        </w:tc>
+        <w:tc>
+          <w:tcPr>
+            <w:tcW w:w="4194" w:type="dxa"/>
+          </w:tcPr>
+          <w:p>
+            <w:pPr>
+              <w:jc w:val="both"/>
+            </w:pPr>
+            <m:oMathPara>
+              <m:oMath>
+                <m:sSub>
+                  <m:sSubPr>
+                    <m:ctrlPr>
+                      <w:rPr>
+                        <w:rFonts w:ascii="Cambria Math" w:hAnsi="Cambria Math"/>
+                        <w:i/>
+                      </w:rPr>
+                    </m:ctrlPr>
+                  </m:sSubPr>
+                  <m:e>
+                    <m:r>
+                      <w:rPr>
+                        <w:rFonts w:ascii="Cambria Math" w:hAnsi="Cambria Math"/>
+                      </w:rPr>
+                      <m:t>N</m:t>
+                    </m:r>
+                  </m:e>
+                  <m:sub>
+                    <m:r>
+                      <w:rPr>
+                        <w:rFonts w:ascii="Cambria Math" w:hAnsi="Cambria Math"/>
+                      </w:rPr>
+                      <m:t>Tx</m:t>
+                    </m:r>
+                  </m:sub>
+                </m:sSub>
+                <m:sSub>
+                  <m:sSubPr>
+                    <m:ctrlPr>
+                      <w:rPr>
+                        <w:rFonts w:ascii="Cambria Math" w:hAnsi="Cambria Math"/>
+                        <w:i/>
+                      </w:rPr>
+                    </m:ctrlPr>
+                  </m:sSubPr>
+                  <m:e>
+                    <m:r>
+                      <w:rPr>
+                        <w:rFonts w:ascii="Cambria Math" w:hAnsi="Cambria Math"/>
+                      </w:rPr>
+                      <m:t>N</m:t>
+                    </m:r>
+                  </m:e>
+                  <m:sub>
+                    <m:r>
+                      <w:rPr>
+                        <w:rFonts w:ascii="Cambria Math" w:hAnsi="Cambria Math"/>
+                      </w:rPr>
+                      <m:t>Rx</m:t>
+                    </m:r>
+                  </m:sub>
+                </m:sSub>
+                <m:r>
+                  <w:rPr>
+                    <w:rFonts w:ascii="Cambria Math" w:hAnsi="Cambria Math"/>
+                  </w:rPr>
+                  <m:t xml:space="preserve"> (</m:t>
+                </m:r>
+                <m:f>
+                  <m:fPr>
+                    <m:ctrlPr>
+                      <w:rPr>
+                        <w:rFonts w:ascii="Cambria Math" w:hAnsi="Cambria Math"/>
+                        <w:i/>
+                      </w:rPr>
+                    </m:ctrlPr>
+                  </m:fPr>
+                  <m:num>
+                    <m:r>
+                      <w:rPr>
+                        <w:rFonts w:ascii="Cambria Math" w:hAnsi="Cambria Math"/>
+                      </w:rPr>
+                      <m:t>1</m:t>
+                    </m:r>
+                  </m:num>
+                  <m:den>
+                    <m:sSub>
+                      <m:sSubPr>
+                        <m:ctrlPr>
+                          <w:rPr>
+                            <w:rFonts w:ascii="Cambria Math" w:hAnsi="Cambria Math"/>
+                            <w:i/>
+                          </w:rPr>
+                        </m:ctrlPr>
+                      </m:sSubPr>
+                      <m:e>
+                        <m:r>
+                          <w:rPr>
+                            <w:rFonts w:ascii="Cambria Math" w:hAnsi="Cambria Math"/>
+                          </w:rPr>
+                          <m:t>R</m:t>
+                        </m:r>
+                      </m:e>
+                      <m:sub>
+                        <m:sSub>
+                          <m:sSubPr>
+                            <m:ctrlPr>
+                              <w:rPr>
+                                <w:rFonts w:ascii="Cambria Math" w:hAnsi="Cambria Math"/>
+                                <w:i/>
+                              </w:rPr>
+                            </m:ctrlPr>
+                          </m:sSubPr>
+                          <m:e>
+                            <m:r>
+                              <w:rPr>
+                                <w:rFonts w:ascii="Cambria Math" w:hAnsi="Cambria Math"/>
+                              </w:rPr>
+                              <m:t>L</m:t>
+                            </m:r>
+                          </m:e>
+                          <m:sub>
+                            <m:r>
+                              <w:rPr>
+                                <w:rFonts w:ascii="Cambria Math" w:hAnsi="Cambria Math"/>
+                              </w:rPr>
+                              <m:t>Tx</m:t>
+                            </m:r>
+                          </m:sub>
+                        </m:sSub>
+                      </m:sub>
+                    </m:sSub>
+                  </m:den>
+                </m:f>
+                <m:r>
+                  <w:rPr>
+                    <w:rFonts w:ascii="Cambria Math" w:hAnsi="Cambria Math"/>
+                  </w:rPr>
+                  <m:t>+</m:t>
+                </m:r>
+                <m:f>
+                  <m:fPr>
+                    <m:ctrlPr>
+                      <w:rPr>
+                        <w:rFonts w:ascii="Cambria Math" w:hAnsi="Cambria Math"/>
+                        <w:i/>
+                      </w:rPr>
+                    </m:ctrlPr>
+                  </m:fPr>
+                  <m:num>
+                    <m:r>
+                      <w:rPr>
+                        <w:rFonts w:ascii="Cambria Math" w:hAnsi="Cambria Math"/>
+                      </w:rPr>
+                      <m:t>1</m:t>
+                    </m:r>
+                  </m:num>
+                  <m:den>
+                    <m:sSub>
+                      <m:sSubPr>
+                        <m:ctrlPr>
+                          <w:rPr>
+                            <w:rFonts w:ascii="Cambria Math" w:hAnsi="Cambria Math"/>
+                            <w:i/>
+                          </w:rPr>
+                        </m:ctrlPr>
+                      </m:sSubPr>
+                      <m:e>
+                        <m:r>
+                          <w:rPr>
+                            <w:rFonts w:ascii="Cambria Math" w:hAnsi="Cambria Math"/>
+                          </w:rPr>
+                          <m:t>R</m:t>
+                        </m:r>
+                      </m:e>
+                      <m:sub>
+                        <m:r>
+                          <w:rPr>
+                            <w:rFonts w:ascii="Cambria Math" w:hAnsi="Cambria Math"/>
+                          </w:rPr>
+                          <m:t>g1</m:t>
+                        </m:r>
+                      </m:sub>
+                    </m:sSub>
+                    <m:r>
+                      <w:rPr>
+                        <w:rFonts w:ascii="Cambria Math" w:hAnsi="Cambria Math"/>
+                      </w:rPr>
+                      <m:t>+</m:t>
+                    </m:r>
+                    <m:sSub>
+                      <m:sSubPr>
+                        <m:ctrlPr>
+                          <w:rPr>
+                            <w:rFonts w:ascii="Cambria Math" w:hAnsi="Cambria Math"/>
+                            <w:i/>
+                          </w:rPr>
+                        </m:ctrlPr>
+                      </m:sSubPr>
+                      <m:e>
+                        <m:r>
+                          <w:rPr>
+                            <w:rFonts w:ascii="Cambria Math" w:hAnsi="Cambria Math"/>
+                          </w:rPr>
+                          <m:t>R</m:t>
+                        </m:r>
+                      </m:e>
+                      <m:sub>
+                        <m:r>
+                          <w:rPr>
+                            <w:rFonts w:ascii="Cambria Math" w:hAnsi="Cambria Math"/>
+                          </w:rPr>
+                          <m:t>g2</m:t>
+                        </m:r>
+                      </m:sub>
+                    </m:sSub>
+                  </m:den>
+                </m:f>
+                <m:r>
+                  <w:rPr>
+                    <w:rFonts w:ascii="Cambria Math" w:hAnsi="Cambria Math"/>
+                  </w:rPr>
+                  <m:t>+</m:t>
+                </m:r>
+                <m:f>
+                  <m:fPr>
+                    <m:ctrlPr>
+                      <w:rPr>
+                        <w:rFonts w:ascii="Cambria Math" w:hAnsi="Cambria Math"/>
+                        <w:i/>
+                      </w:rPr>
+                    </m:ctrlPr>
+                  </m:fPr>
+                  <m:num>
+                    <m:r>
+                      <w:rPr>
+                        <w:rFonts w:ascii="Cambria Math" w:hAnsi="Cambria Math"/>
+                      </w:rPr>
+                      <m:t>1</m:t>
+                    </m:r>
+                  </m:num>
+                  <m:den>
+                    <m:sSub>
+                      <m:sSubPr>
+                        <m:ctrlPr>
+                          <w:rPr>
+                            <w:rFonts w:ascii="Cambria Math" w:hAnsi="Cambria Math"/>
+                            <w:i/>
+                          </w:rPr>
+                        </m:ctrlPr>
+                      </m:sSubPr>
+                      <m:e>
+                        <m:r>
+                          <w:rPr>
+                            <w:rFonts w:ascii="Cambria Math" w:hAnsi="Cambria Math"/>
+                          </w:rPr>
+                          <m:t>R</m:t>
+                        </m:r>
+                      </m:e>
+                      <m:sub>
+                        <m:sSub>
+                          <m:sSubPr>
+                            <m:ctrlPr>
+                              <w:rPr>
+                                <w:rFonts w:ascii="Cambria Math" w:hAnsi="Cambria Math"/>
+                                <w:i/>
+                              </w:rPr>
+                            </m:ctrlPr>
+                          </m:sSubPr>
+                          <m:e>
+                            <m:r>
+                              <w:rPr>
+                                <w:rFonts w:ascii="Cambria Math" w:hAnsi="Cambria Math"/>
+                              </w:rPr>
+                              <m:t>L</m:t>
+                            </m:r>
+                          </m:e>
+                          <m:sub>
+                            <m:r>
+                              <w:rPr>
+                                <w:rFonts w:ascii="Cambria Math" w:hAnsi="Cambria Math"/>
+                              </w:rPr>
+                              <m:t>Rx</m:t>
+                            </m:r>
+                          </m:sub>
+                        </m:sSub>
+                      </m:sub>
+                    </m:sSub>
+                  </m:den>
+                </m:f>
+                <m:r>
+                  <w:rPr>
+                    <w:rFonts w:ascii="Cambria Math" w:hAnsi="Cambria Math"/>
+                  </w:rPr>
+                  <m:t>)</m:t>
+                </m:r>
+              </m:oMath>
+            </m:oMathPara>
+          </w:p>
+        </w:tc>
+      </w:tr>
+    </w:tbl>
+    <w:p>
+      <w:pPr>
+        <w:pStyle w:val="Caption"/>
+        <w:keepNext/>
+        <w:jc w:val="center"/>
+      </w:pPr>
+      <w:bookmarkStart w:id="2" w:name="_Ref101120109"/>
+      <w:r>
+        <w:t xml:space="preserve">Table </w:t>
+      </w:r>
+      <w:fldSimple w:instr=" SEQ Table \* ARABIC ">
+        <w:r>
+          <w:rPr>
+            <w:noProof/>
+          </w:rPr>
+          <w:t>2</w:t>
+        </w:r>
+      </w:fldSimple>
       <w:bookmarkEnd w:id="2"/>
+      <w:r>
+        <w:t xml:space="preserve"> Inductances of CSR</w:t>
+      </w:r>
     </w:p>
     <w:p>
       <w:pPr>
@@ -2443,6 +3609,26 @@
     </w:p>
     <w:p>
       <w:pPr>
+        <w:jc w:val="both"/>
+      </w:pPr>
+    </w:p>
+    <w:p>
+      <w:pPr>
+        <w:jc w:val="both"/>
+      </w:pPr>
+    </w:p>
+    <w:p>
+      <w:pPr>
+        <w:jc w:val="both"/>
+      </w:pPr>
+    </w:p>
+    <w:p>
+      <w:pPr>
+        <w:jc w:val="both"/>
+      </w:pPr>
+    </w:p>
+    <w:p>
+      <w:pPr>
         <w:pStyle w:val="Heading1"/>
       </w:pPr>
     </w:p>
@@ -2451,41 +3637,194 @@
         <w:pStyle w:val="Heading1"/>
       </w:pPr>
     </w:p>
+    <w:p/>
+    <w:p/>
+    <w:p/>
+    <w:p/>
+    <w:p/>
+    <w:p/>
+    <w:p/>
+    <w:p/>
+    <w:p/>
+    <w:p/>
+    <w:p/>
+    <w:p/>
+    <w:p/>
+    <w:p/>
+    <w:p/>
+    <w:p/>
+    <w:p/>
+    <w:p/>
+    <w:p/>
     <w:p>
       <w:pPr>
         <w:pStyle w:val="Heading1"/>
       </w:pPr>
-    </w:p>
-    <w:p>
-      <w:pPr>
-        <w:pStyle w:val="Heading1"/>
-      </w:pPr>
-    </w:p>
-    <w:p>
-      <w:pPr>
-        <w:pStyle w:val="Heading1"/>
-      </w:pPr>
-    </w:p>
-    <w:p>
-      <w:pPr>
-        <w:pStyle w:val="Heading1"/>
-      </w:pPr>
-    </w:p>
-    <w:p>
-      <w:pPr>
-        <w:pStyle w:val="Heading1"/>
-      </w:pPr>
-    </w:p>
-    <w:p>
-      <w:pPr>
-        <w:pStyle w:val="Heading1"/>
-      </w:pPr>
-    </w:p>
-    <w:p>
-      <w:pPr>
-        <w:pStyle w:val="Heading1"/>
-      </w:pPr>
-    </w:p>
+      <w:r>
+        <w:lastRenderedPageBreak/>
+        <w:t>FEA</w:t>
+      </w:r>
+    </w:p>
+    <w:p>
+      <w:r>
+        <w:t xml:space="preserve">2d z-symmetrical model of coaxial </w:t>
+      </w:r>
+      <w:r>
+        <w:t>CSR system is created, shown in X.</w:t>
+      </w:r>
+    </w:p>
+    <w:p>
+      <w:r>
+        <w:rPr>
+          <w:noProof/>
+        </w:rPr>
+        <w:drawing>
+          <wp:anchor distT="0" distB="0" distL="114300" distR="114300" simplePos="0" relativeHeight="251659264" behindDoc="1" locked="0" layoutInCell="1" allowOverlap="1" wp14:anchorId="3ED14B37" wp14:editId="5D7BC2FA">
+            <wp:simplePos x="0" y="0"/>
+            <wp:positionH relativeFrom="column">
+              <wp:posOffset>1724025</wp:posOffset>
+            </wp:positionH>
+            <wp:positionV relativeFrom="paragraph">
+              <wp:posOffset>71437</wp:posOffset>
+            </wp:positionV>
+            <wp:extent cx="1756410" cy="2452688"/>
+            <wp:effectExtent l="0" t="0" r="0" b="5080"/>
+            <wp:wrapTight wrapText="bothSides">
+              <wp:wrapPolygon edited="0">
+                <wp:start x="0" y="0"/>
+                <wp:lineTo x="0" y="21477"/>
+                <wp:lineTo x="21319" y="21477"/>
+                <wp:lineTo x="21319" y="0"/>
+                <wp:lineTo x="0" y="0"/>
+              </wp:wrapPolygon>
+            </wp:wrapTight>
+            <wp:docPr id="2" name="Picture 2"/>
+            <wp:cNvGraphicFramePr>
+              <a:graphicFrameLocks xmlns:a="http://schemas.openxmlformats.org/drawingml/2006/main" noChangeAspect="1"/>
+            </wp:cNvGraphicFramePr>
+            <a:graphic xmlns:a="http://schemas.openxmlformats.org/drawingml/2006/main">
+              <a:graphicData uri="http://schemas.openxmlformats.org/drawingml/2006/picture">
+                <pic:pic xmlns:pic="http://schemas.openxmlformats.org/drawingml/2006/picture">
+                  <pic:nvPicPr>
+                    <pic:cNvPr id="1" name=""/>
+                    <pic:cNvPicPr/>
+                  </pic:nvPicPr>
+                  <pic:blipFill rotWithShape="1">
+                    <a:blip r:embed="rId10" cstate="print">
+                      <a:extLst>
+                        <a:ext uri="{28A0092B-C50C-407E-A947-70E740481C1C}">
+                          <a14:useLocalDpi xmlns:a14="http://schemas.microsoft.com/office/drawing/2010/main" val="0"/>
+                        </a:ext>
+                      </a:extLst>
+                    </a:blip>
+                    <a:srcRect l="23933" t="15502" r="45408" b="6211"/>
+                    <a:stretch/>
+                  </pic:blipFill>
+                  <pic:spPr bwMode="auto">
+                    <a:xfrm>
+                      <a:off x="0" y="0"/>
+                      <a:ext cx="1756410" cy="2452688"/>
+                    </a:xfrm>
+                    <a:prstGeom prst="rect">
+                      <a:avLst/>
+                    </a:prstGeom>
+                    <a:ln>
+                      <a:noFill/>
+                    </a:ln>
+                    <a:extLst>
+                      <a:ext uri="{53640926-AAD7-44D8-BBD7-CCE9431645EC}">
+                        <a14:shadowObscured xmlns:a14="http://schemas.microsoft.com/office/drawing/2010/main"/>
+                      </a:ext>
+                    </a:extLst>
+                  </pic:spPr>
+                </pic:pic>
+              </a:graphicData>
+            </a:graphic>
+          </wp:anchor>
+        </w:drawing>
+      </w:r>
+    </w:p>
+    <w:p/>
+    <w:p/>
+    <w:p/>
+    <w:p/>
+    <w:p/>
+    <w:p/>
+    <w:p/>
+    <w:p/>
+    <w:p/>
+    <w:p/>
+    <w:p/>
+    <w:p/>
+    <w:p>
+      <w:r>
+        <w:t xml:space="preserve">Shaft losses </w:t>
+      </w:r>
+      <w:bookmarkStart w:id="3" w:name="_GoBack"/>
+      <w:bookmarkEnd w:id="3"/>
+    </w:p>
+    <w:p>
+      <w:r>
+        <w:t>Shaft 10mm away : 64-24 = 40 W</w:t>
+      </w:r>
+    </w:p>
+    <w:p>
+      <w:r>
+        <w:t xml:space="preserve">Shaft </w:t>
+      </w:r>
+      <w:r>
+        <w:t>2</w:t>
+      </w:r>
+      <w:r>
+        <w:t xml:space="preserve">0mm </w:t>
+      </w:r>
+      <w:r>
+        <w:t>away:</w:t>
+      </w:r>
+      <w:r>
+        <w:t xml:space="preserve"> </w:t>
+      </w:r>
+      <w:r>
+        <w:t>28</w:t>
+      </w:r>
+      <w:r>
+        <w:t>-2</w:t>
+      </w:r>
+      <w:r>
+        <w:t>7</w:t>
+      </w:r>
+      <w:r>
+        <w:t xml:space="preserve"> = </w:t>
+      </w:r>
+      <w:r>
+        <w:t>1</w:t>
+      </w:r>
+      <w:r>
+        <w:t>W</w:t>
+      </w:r>
+    </w:p>
+    <w:p/>
+    <w:p/>
+    <w:p/>
+    <w:p/>
+    <w:p/>
+    <w:p/>
+    <w:p/>
+    <w:p/>
+    <w:p/>
+    <w:p/>
+    <w:p/>
+    <w:p/>
+    <w:p/>
+    <w:p/>
+    <w:p/>
+    <w:p/>
+    <w:p/>
+    <w:p/>
+    <w:p/>
+    <w:p/>
+    <w:p/>
+    <w:p/>
     <w:p>
       <w:pPr>
         <w:pStyle w:val="Heading1"/>
@@ -3270,7 +4609,7 @@
   <w:style w:type="paragraph" w:default="1" w:styleId="Normal">
     <w:name w:val="Normal"/>
     <w:qFormat/>
-    <w:rsid w:val="00CD734C"/>
+    <w:rsid w:val="00F10227"/>
     <w:rPr>
       <w:rFonts w:ascii="Times New Roman" w:hAnsi="Times New Roman"/>
       <w:sz w:val="24"/>
@@ -3879,7 +5218,7 @@
 </file>
 
 <file path=customXml/itemProps1.xml><?xml version="1.0" encoding="utf-8"?>
-<ds:datastoreItem xmlns:ds="http://schemas.openxmlformats.org/officeDocument/2006/customXml" ds:itemID="{881F7CCC-AA9A-44F5-BD34-71A0AF521CD3}">
+<ds:datastoreItem xmlns:ds="http://schemas.openxmlformats.org/officeDocument/2006/customXml" ds:itemID="{67C45121-A4C5-44AF-BE9F-0ED6B6BC6313}">
   <ds:schemaRefs>
     <ds:schemaRef ds:uri="http://schemas.openxmlformats.org/officeDocument/2006/bibliography"/>
   </ds:schemaRefs>

</xml_diff>